<commit_message>
11/17/24 Module 5.2 + 5.3 Assignment: Movies!
</commit_message>
<xml_diff>
--- a/module-5/trueworthy-MySQLFunctions.docx
+++ b/module-5/trueworthy-MySQLFunctions.docx
@@ -15,13 +15,502 @@
         <w:pStyle w:val="NoSpacing"/>
       </w:pPr>
       <w:r>
-        <w:t xml:space="preserve">Module </w:t>
+        <w:t>Module 5.2 Assignment: MySQL Functions</w:t>
       </w:r>
+    </w:p>
+    <w:p>
+      <w:pPr>
+        <w:pStyle w:val="NoSpacing"/>
+      </w:pPr>
+    </w:p>
+    <w:p>
+      <w:pPr>
+        <w:pStyle w:val="NoSpacing"/>
+      </w:pPr>
+    </w:p>
+    <w:p>
+      <w:pPr>
+        <w:pStyle w:val="NoSpacing"/>
+      </w:pPr>
+      <w:proofErr w:type="gramStart"/>
       <w:r>
-        <w:t>5</w:t>
+        <w:t>UPPER(</w:t>
       </w:r>
+      <w:proofErr w:type="gramEnd"/>
       <w:r>
-        <w:t>.2 Assignment: MySQL Functions</w:t>
+        <w:t>) Function</w:t>
+      </w:r>
+    </w:p>
+    <w:p>
+      <w:pPr>
+        <w:pStyle w:val="NoSpacing"/>
+      </w:pPr>
+    </w:p>
+    <w:p>
+      <w:pPr>
+        <w:pStyle w:val="NoSpacing"/>
+      </w:pPr>
+      <w:r>
+        <w:t xml:space="preserve">The </w:t>
+      </w:r>
+      <w:proofErr w:type="gramStart"/>
+      <w:r>
+        <w:t>UPPER(</w:t>
+      </w:r>
+      <w:proofErr w:type="gramEnd"/>
+      <w:r>
+        <w:t>) function is used to convert a string to uppercase. This can be useful when you need to standardize data for case-insensitive comparisons or for presentation purposes.</w:t>
+      </w:r>
+    </w:p>
+    <w:p>
+      <w:pPr>
+        <w:pStyle w:val="NoSpacing"/>
+        <w:numPr>
+          <w:ilvl w:val="0"/>
+          <w:numId w:val="6"/>
+        </w:numPr>
+      </w:pPr>
+      <w:r>
+        <w:t>When to use: Use this function when you need to convert text data to uppercase, such as displaying names, addresses, or any text where case consistency is required.</w:t>
+      </w:r>
+    </w:p>
+    <w:p>
+      <w:pPr>
+        <w:pStyle w:val="NoSpacing"/>
+        <w:numPr>
+          <w:ilvl w:val="0"/>
+          <w:numId w:val="6"/>
+        </w:numPr>
+      </w:pPr>
+      <w:r>
+        <w:t xml:space="preserve">Alias: </w:t>
+      </w:r>
+      <w:proofErr w:type="spellStart"/>
+      <w:r>
+        <w:t>UppercaseName</w:t>
+      </w:r>
+      <w:proofErr w:type="spellEnd"/>
+    </w:p>
+    <w:p>
+      <w:pPr>
+        <w:pStyle w:val="NoSpacing"/>
+      </w:pPr>
+    </w:p>
+    <w:p>
+      <w:pPr>
+        <w:pStyle w:val="NoSpacing"/>
+      </w:pPr>
+      <w:r>
+        <w:rPr>
+          <w:noProof/>
+        </w:rPr>
+        <w:drawing>
+          <wp:inline distT="0" distB="0" distL="0" distR="0" wp14:anchorId="269AA5E0" wp14:editId="435D5580">
+            <wp:extent cx="5638800" cy="4245968"/>
+            <wp:effectExtent l="0" t="0" r="0" b="2540"/>
+            <wp:docPr id="169291406" name="Picture 2"/>
+            <wp:cNvGraphicFramePr>
+              <a:graphicFrameLocks xmlns:a="http://schemas.openxmlformats.org/drawingml/2006/main" noChangeAspect="1"/>
+            </wp:cNvGraphicFramePr>
+            <a:graphic xmlns:a="http://schemas.openxmlformats.org/drawingml/2006/main">
+              <a:graphicData uri="http://schemas.openxmlformats.org/drawingml/2006/picture">
+                <pic:pic xmlns:pic="http://schemas.openxmlformats.org/drawingml/2006/picture">
+                  <pic:nvPicPr>
+                    <pic:cNvPr id="0" name="Picture 6"/>
+                    <pic:cNvPicPr>
+                      <a:picLocks noChangeAspect="1" noChangeArrowheads="1"/>
+                    </pic:cNvPicPr>
+                  </pic:nvPicPr>
+                  <pic:blipFill>
+                    <a:blip r:embed="rId5">
+                      <a:extLst>
+                        <a:ext uri="{28A0092B-C50C-407E-A947-70E740481C1C}">
+                          <a14:useLocalDpi xmlns:a14="http://schemas.microsoft.com/office/drawing/2010/main" val="0"/>
+                        </a:ext>
+                      </a:extLst>
+                    </a:blip>
+                    <a:srcRect/>
+                    <a:stretch>
+                      <a:fillRect/>
+                    </a:stretch>
+                  </pic:blipFill>
+                  <pic:spPr bwMode="auto">
+                    <a:xfrm>
+                      <a:off x="0" y="0"/>
+                      <a:ext cx="5641136" cy="4247727"/>
+                    </a:xfrm>
+                    <a:prstGeom prst="rect">
+                      <a:avLst/>
+                    </a:prstGeom>
+                    <a:noFill/>
+                    <a:ln>
+                      <a:noFill/>
+                    </a:ln>
+                  </pic:spPr>
+                </pic:pic>
+              </a:graphicData>
+            </a:graphic>
+          </wp:inline>
+        </w:drawing>
+      </w:r>
+    </w:p>
+    <w:p>
+      <w:pPr>
+        <w:pStyle w:val="NoSpacing"/>
+      </w:pPr>
+      <w:r>
+        <w:rPr>
+          <w:noProof/>
+        </w:rPr>
+        <w:drawing>
+          <wp:inline distT="0" distB="0" distL="0" distR="0" wp14:anchorId="50CF8AD2" wp14:editId="2F5F37D7">
+            <wp:extent cx="2666667" cy="1838095"/>
+            <wp:effectExtent l="0" t="0" r="635" b="0"/>
+            <wp:docPr id="850626656" name="Picture 1" descr="A screen shot of a computer program&#10;&#10;Description automatically generated"/>
+            <wp:cNvGraphicFramePr>
+              <a:graphicFrameLocks xmlns:a="http://schemas.openxmlformats.org/drawingml/2006/main" noChangeAspect="1"/>
+            </wp:cNvGraphicFramePr>
+            <a:graphic xmlns:a="http://schemas.openxmlformats.org/drawingml/2006/main">
+              <a:graphicData uri="http://schemas.openxmlformats.org/drawingml/2006/picture">
+                <pic:pic xmlns:pic="http://schemas.openxmlformats.org/drawingml/2006/picture">
+                  <pic:nvPicPr>
+                    <pic:cNvPr id="850626656" name="Picture 1" descr="A screen shot of a computer program&#10;&#10;Description automatically generated"/>
+                    <pic:cNvPicPr/>
+                  </pic:nvPicPr>
+                  <pic:blipFill>
+                    <a:blip r:embed="rId6"/>
+                    <a:stretch>
+                      <a:fillRect/>
+                    </a:stretch>
+                  </pic:blipFill>
+                  <pic:spPr>
+                    <a:xfrm>
+                      <a:off x="0" y="0"/>
+                      <a:ext cx="2666667" cy="1838095"/>
+                    </a:xfrm>
+                    <a:prstGeom prst="rect">
+                      <a:avLst/>
+                    </a:prstGeom>
+                  </pic:spPr>
+                </pic:pic>
+              </a:graphicData>
+            </a:graphic>
+          </wp:inline>
+        </w:drawing>
+      </w:r>
+    </w:p>
+    <w:p>
+      <w:pPr>
+        <w:pStyle w:val="NoSpacing"/>
+      </w:pPr>
+    </w:p>
+    <w:p>
+      <w:pPr>
+        <w:pStyle w:val="NoSpacing"/>
+      </w:pPr>
+      <w:r>
+        <w:t>ROUND() Function</w:t>
+      </w:r>
+    </w:p>
+    <w:p>
+      <w:pPr>
+        <w:pStyle w:val="NoSpacing"/>
+      </w:pPr>
+    </w:p>
+    <w:p>
+      <w:pPr>
+        <w:pStyle w:val="NoSpacing"/>
+      </w:pPr>
+      <w:r>
+        <w:t>The ROUND() function is used to round a numeric value to a specified number of decimal places. This function is particularly useful when you need to present numerical results in a clean, readable format, such as rounding financial figures or measurements.</w:t>
+      </w:r>
+    </w:p>
+    <w:p>
+      <w:pPr>
+        <w:pStyle w:val="NoSpacing"/>
+        <w:numPr>
+          <w:ilvl w:val="0"/>
+          <w:numId w:val="7"/>
+        </w:numPr>
+      </w:pPr>
+      <w:r>
+        <w:t>When to use: Use this function when you need to round numeric data to a certain precision, such as rounding prices, quantities, or averages.</w:t>
+      </w:r>
+    </w:p>
+    <w:p>
+      <w:pPr>
+        <w:pStyle w:val="NoSpacing"/>
+        <w:numPr>
+          <w:ilvl w:val="0"/>
+          <w:numId w:val="7"/>
+        </w:numPr>
+      </w:pPr>
+      <w:r>
+        <w:t xml:space="preserve">Alias: </w:t>
+      </w:r>
+      <w:proofErr w:type="spellStart"/>
+      <w:r>
+        <w:t>RoundedSalary</w:t>
+      </w:r>
+      <w:proofErr w:type="spellEnd"/>
+    </w:p>
+    <w:p>
+      <w:pPr>
+        <w:pStyle w:val="NoSpacing"/>
+      </w:pPr>
+    </w:p>
+    <w:p>
+      <w:pPr>
+        <w:pStyle w:val="NoSpacing"/>
+      </w:pPr>
+      <w:r>
+        <w:rPr>
+          <w:noProof/>
+        </w:rPr>
+        <w:drawing>
+          <wp:inline distT="0" distB="0" distL="0" distR="0" wp14:anchorId="0ECB6F2D" wp14:editId="1B172F3E">
+            <wp:extent cx="5943600" cy="4475480"/>
+            <wp:effectExtent l="0" t="0" r="0" b="1270"/>
+            <wp:docPr id="1078387905" name="Picture 1" descr="A screenshot of a computer&#10;&#10;Description automatically generated"/>
+            <wp:cNvGraphicFramePr>
+              <a:graphicFrameLocks xmlns:a="http://schemas.openxmlformats.org/drawingml/2006/main" noChangeAspect="1"/>
+            </wp:cNvGraphicFramePr>
+            <a:graphic xmlns:a="http://schemas.openxmlformats.org/drawingml/2006/main">
+              <a:graphicData uri="http://schemas.openxmlformats.org/drawingml/2006/picture">
+                <pic:pic xmlns:pic="http://schemas.openxmlformats.org/drawingml/2006/picture">
+                  <pic:nvPicPr>
+                    <pic:cNvPr id="1078387905" name="Picture 1" descr="A screenshot of a computer&#10;&#10;Description automatically generated"/>
+                    <pic:cNvPicPr/>
+                  </pic:nvPicPr>
+                  <pic:blipFill>
+                    <a:blip r:embed="rId7"/>
+                    <a:stretch>
+                      <a:fillRect/>
+                    </a:stretch>
+                  </pic:blipFill>
+                  <pic:spPr>
+                    <a:xfrm>
+                      <a:off x="0" y="0"/>
+                      <a:ext cx="5943600" cy="4475480"/>
+                    </a:xfrm>
+                    <a:prstGeom prst="rect">
+                      <a:avLst/>
+                    </a:prstGeom>
+                  </pic:spPr>
+                </pic:pic>
+              </a:graphicData>
+            </a:graphic>
+          </wp:inline>
+        </w:drawing>
+      </w:r>
+    </w:p>
+    <w:p>
+      <w:pPr>
+        <w:pStyle w:val="NoSpacing"/>
+      </w:pPr>
+      <w:r>
+        <w:rPr>
+          <w:noProof/>
+        </w:rPr>
+        <w:drawing>
+          <wp:inline distT="0" distB="0" distL="0" distR="0" wp14:anchorId="5083F2DD" wp14:editId="573F6FD0">
+            <wp:extent cx="3066667" cy="1733333"/>
+            <wp:effectExtent l="0" t="0" r="635" b="635"/>
+            <wp:docPr id="1344447168" name="Picture 1" descr="A screenshot of a computer&#10;&#10;Description automatically generated"/>
+            <wp:cNvGraphicFramePr>
+              <a:graphicFrameLocks xmlns:a="http://schemas.openxmlformats.org/drawingml/2006/main" noChangeAspect="1"/>
+            </wp:cNvGraphicFramePr>
+            <a:graphic xmlns:a="http://schemas.openxmlformats.org/drawingml/2006/main">
+              <a:graphicData uri="http://schemas.openxmlformats.org/drawingml/2006/picture">
+                <pic:pic xmlns:pic="http://schemas.openxmlformats.org/drawingml/2006/picture">
+                  <pic:nvPicPr>
+                    <pic:cNvPr id="1344447168" name="Picture 1" descr="A screenshot of a computer&#10;&#10;Description automatically generated"/>
+                    <pic:cNvPicPr/>
+                  </pic:nvPicPr>
+                  <pic:blipFill>
+                    <a:blip r:embed="rId8"/>
+                    <a:stretch>
+                      <a:fillRect/>
+                    </a:stretch>
+                  </pic:blipFill>
+                  <pic:spPr>
+                    <a:xfrm>
+                      <a:off x="0" y="0"/>
+                      <a:ext cx="3066667" cy="1733333"/>
+                    </a:xfrm>
+                    <a:prstGeom prst="rect">
+                      <a:avLst/>
+                    </a:prstGeom>
+                  </pic:spPr>
+                </pic:pic>
+              </a:graphicData>
+            </a:graphic>
+          </wp:inline>
+        </w:drawing>
+      </w:r>
+    </w:p>
+    <w:p>
+      <w:pPr>
+        <w:pStyle w:val="NoSpacing"/>
+      </w:pPr>
+    </w:p>
+    <w:p>
+      <w:pPr>
+        <w:pStyle w:val="NoSpacing"/>
+      </w:pPr>
+      <w:proofErr w:type="gramStart"/>
+      <w:r>
+        <w:lastRenderedPageBreak/>
+        <w:t>NOW(</w:t>
+      </w:r>
+      <w:proofErr w:type="gramEnd"/>
+      <w:r>
+        <w:t>) Function</w:t>
+      </w:r>
+    </w:p>
+    <w:p>
+      <w:pPr>
+        <w:pStyle w:val="NoSpacing"/>
+      </w:pPr>
+    </w:p>
+    <w:p>
+      <w:pPr>
+        <w:pStyle w:val="NoSpacing"/>
+      </w:pPr>
+      <w:r>
+        <w:t xml:space="preserve">The </w:t>
+      </w:r>
+      <w:proofErr w:type="gramStart"/>
+      <w:r>
+        <w:t>NOW(</w:t>
+      </w:r>
+      <w:proofErr w:type="gramEnd"/>
+      <w:r>
+        <w:t>) function returns the current date and time in the format YYYY-MM-DD HH:MM:SS. This function can be used when you need to capture the current timestamp in your queries, such as when tracking records that are added or updated.</w:t>
+      </w:r>
+    </w:p>
+    <w:p>
+      <w:pPr>
+        <w:pStyle w:val="NoSpacing"/>
+        <w:numPr>
+          <w:ilvl w:val="0"/>
+          <w:numId w:val="8"/>
+        </w:numPr>
+      </w:pPr>
+      <w:r>
+        <w:t>When to use: Use it when you need the current date and time in your queries, like recording the time a record was inserted or last updated.</w:t>
+      </w:r>
+    </w:p>
+    <w:p>
+      <w:pPr>
+        <w:pStyle w:val="NoSpacing"/>
+        <w:numPr>
+          <w:ilvl w:val="0"/>
+          <w:numId w:val="8"/>
+        </w:numPr>
+      </w:pPr>
+      <w:r>
+        <w:t xml:space="preserve">Alias: </w:t>
+      </w:r>
+      <w:proofErr w:type="spellStart"/>
+      <w:r>
+        <w:t>CurrentDateTime</w:t>
+      </w:r>
+      <w:proofErr w:type="spellEnd"/>
+    </w:p>
+    <w:p>
+      <w:pPr>
+        <w:pStyle w:val="NoSpacing"/>
+      </w:pPr>
+    </w:p>
+    <w:p>
+      <w:pPr>
+        <w:pStyle w:val="NoSpacing"/>
+      </w:pPr>
+      <w:r>
+        <w:rPr>
+          <w:noProof/>
+        </w:rPr>
+        <w:drawing>
+          <wp:inline distT="0" distB="0" distL="0" distR="0" wp14:anchorId="44480AE7" wp14:editId="11222E27">
+            <wp:extent cx="5943600" cy="4475480"/>
+            <wp:effectExtent l="0" t="0" r="0" b="1270"/>
+            <wp:docPr id="1521196922" name="Picture 1" descr="A screenshot of a computer&#10;&#10;Description automatically generated"/>
+            <wp:cNvGraphicFramePr>
+              <a:graphicFrameLocks xmlns:a="http://schemas.openxmlformats.org/drawingml/2006/main" noChangeAspect="1"/>
+            </wp:cNvGraphicFramePr>
+            <a:graphic xmlns:a="http://schemas.openxmlformats.org/drawingml/2006/main">
+              <a:graphicData uri="http://schemas.openxmlformats.org/drawingml/2006/picture">
+                <pic:pic xmlns:pic="http://schemas.openxmlformats.org/drawingml/2006/picture">
+                  <pic:nvPicPr>
+                    <pic:cNvPr id="1521196922" name="Picture 1" descr="A screenshot of a computer&#10;&#10;Description automatically generated"/>
+                    <pic:cNvPicPr/>
+                  </pic:nvPicPr>
+                  <pic:blipFill>
+                    <a:blip r:embed="rId9"/>
+                    <a:stretch>
+                      <a:fillRect/>
+                    </a:stretch>
+                  </pic:blipFill>
+                  <pic:spPr>
+                    <a:xfrm>
+                      <a:off x="0" y="0"/>
+                      <a:ext cx="5943600" cy="4475480"/>
+                    </a:xfrm>
+                    <a:prstGeom prst="rect">
+                      <a:avLst/>
+                    </a:prstGeom>
+                  </pic:spPr>
+                </pic:pic>
+              </a:graphicData>
+            </a:graphic>
+          </wp:inline>
+        </w:drawing>
+      </w:r>
+    </w:p>
+    <w:p>
+      <w:pPr>
+        <w:pStyle w:val="NoSpacing"/>
+      </w:pPr>
+      <w:r>
+        <w:rPr>
+          <w:noProof/>
+        </w:rPr>
+        <w:drawing>
+          <wp:inline distT="0" distB="0" distL="0" distR="0" wp14:anchorId="7AA520EC" wp14:editId="0BAC318B">
+            <wp:extent cx="2304762" cy="1809524"/>
+            <wp:effectExtent l="0" t="0" r="635" b="635"/>
+            <wp:docPr id="1180515278" name="Picture 1" descr="A screenshot of a computer program&#10;&#10;Description automatically generated"/>
+            <wp:cNvGraphicFramePr>
+              <a:graphicFrameLocks xmlns:a="http://schemas.openxmlformats.org/drawingml/2006/main" noChangeAspect="1"/>
+            </wp:cNvGraphicFramePr>
+            <a:graphic xmlns:a="http://schemas.openxmlformats.org/drawingml/2006/main">
+              <a:graphicData uri="http://schemas.openxmlformats.org/drawingml/2006/picture">
+                <pic:pic xmlns:pic="http://schemas.openxmlformats.org/drawingml/2006/picture">
+                  <pic:nvPicPr>
+                    <pic:cNvPr id="1180515278" name="Picture 1" descr="A screenshot of a computer program&#10;&#10;Description automatically generated"/>
+                    <pic:cNvPicPr/>
+                  </pic:nvPicPr>
+                  <pic:blipFill>
+                    <a:blip r:embed="rId10"/>
+                    <a:stretch>
+                      <a:fillRect/>
+                    </a:stretch>
+                  </pic:blipFill>
+                  <pic:spPr>
+                    <a:xfrm>
+                      <a:off x="0" y="0"/>
+                      <a:ext cx="2304762" cy="1809524"/>
+                    </a:xfrm>
+                    <a:prstGeom prst="rect">
+                      <a:avLst/>
+                    </a:prstGeom>
+                  </pic:spPr>
+                </pic:pic>
+              </a:graphicData>
+            </a:graphic>
+          </wp:inline>
+        </w:drawing>
       </w:r>
     </w:p>
     <w:p>
@@ -42,6 +531,304 @@
 <file path=word/numbering.xml><?xml version="1.0" encoding="utf-8"?>
 <w:numbering xmlns:wpc="http://schemas.microsoft.com/office/word/2010/wordprocessingCanvas" xmlns:cx="http://schemas.microsoft.com/office/drawing/2014/chartex" xmlns:cx1="http://schemas.microsoft.com/office/drawing/2015/9/8/chartex" xmlns:cx2="http://schemas.microsoft.com/office/drawing/2015/10/21/chartex" xmlns:cx3="http://schemas.microsoft.com/office/drawing/2016/5/9/chartex" xmlns:cx4="http://schemas.microsoft.com/office/drawing/2016/5/10/chartex" xmlns:cx5="http://schemas.microsoft.com/office/drawing/2016/5/11/chartex" xmlns:cx6="http://schemas.microsoft.com/office/drawing/2016/5/12/chartex" xmlns:cx7="http://schemas.microsoft.com/office/drawing/2016/5/13/chartex" xmlns:cx8="http://schemas.microsoft.com/office/drawing/2016/5/14/chartex" xmlns:mc="http://schemas.openxmlformats.org/markup-compatibility/2006" xmlns:aink="http://schemas.microsoft.com/office/drawing/2016/ink" xmlns:am3d="http://schemas.microsoft.com/office/drawing/2017/model3d" xmlns:o="urn:schemas-microsoft-com:office:office" xmlns:oel="http://schemas.microsoft.com/office/2019/extlst" xmlns:r="http://schemas.openxmlformats.org/officeDocument/2006/relationships" xmlns:m="http://schemas.openxmlformats.org/officeDocument/2006/math" xmlns:v="urn:schemas-microsoft-com:vml" xmlns:wp14="http://schemas.microsoft.com/office/word/2010/wordprocessingDrawing" xmlns:wp="http://schemas.openxmlformats.org/drawingml/2006/wordprocessingDrawing" xmlns:w10="urn:schemas-microsoft-com:office:word" xmlns:w="http://schemas.openxmlformats.org/wordprocessingml/2006/main" xmlns:w14="http://schemas.microsoft.com/office/word/2010/wordml" xmlns:w15="http://schemas.microsoft.com/office/word/2012/wordml" xmlns:w16cex="http://schemas.microsoft.com/office/word/2018/wordml/cex" xmlns:w16cid="http://schemas.microsoft.com/office/word/2016/wordml/cid" xmlns:w16="http://schemas.microsoft.com/office/word/2018/wordml" xmlns:w16du="http://schemas.microsoft.com/office/word/2023/wordml/word16du" xmlns:w16sdtdh="http://schemas.microsoft.com/office/word/2020/wordml/sdtdatahash" xmlns:w16se="http://schemas.microsoft.com/office/word/2015/wordml/symex" xmlns:wpg="http://schemas.microsoft.com/office/word/2010/wordprocessingGroup" xmlns:wpi="http://schemas.microsoft.com/office/word/2010/wordprocessingInk" xmlns:wne="http://schemas.microsoft.com/office/word/2006/wordml" xmlns:wps="http://schemas.microsoft.com/office/word/2010/wordprocessingShape" mc:Ignorable="w14 w15 w16se w16cid w16 w16cex w16sdtdh w16du wp14">
   <w:abstractNum w:abstractNumId="0" w15:restartNumberingAfterBreak="0">
+    <w:nsid w:val="0C914991"/>
+    <w:multiLevelType w:val="multilevel"/>
+    <w:tmpl w:val="EE525C3C"/>
+    <w:lvl w:ilvl="0">
+      <w:start w:val="1"/>
+      <w:numFmt w:val="bullet"/>
+      <w:lvlText w:val=""/>
+      <w:lvlJc w:val="left"/>
+      <w:pPr>
+        <w:tabs>
+          <w:tab w:val="num" w:pos="720"/>
+        </w:tabs>
+        <w:ind w:left="720" w:hanging="360"/>
+      </w:pPr>
+      <w:rPr>
+        <w:rFonts w:ascii="Symbol" w:hAnsi="Symbol" w:hint="default"/>
+        <w:sz w:val="20"/>
+      </w:rPr>
+    </w:lvl>
+    <w:lvl w:ilvl="1" w:tentative="1">
+      <w:start w:val="1"/>
+      <w:numFmt w:val="bullet"/>
+      <w:lvlText w:val="o"/>
+      <w:lvlJc w:val="left"/>
+      <w:pPr>
+        <w:tabs>
+          <w:tab w:val="num" w:pos="1440"/>
+        </w:tabs>
+        <w:ind w:left="1440" w:hanging="360"/>
+      </w:pPr>
+      <w:rPr>
+        <w:rFonts w:ascii="Courier New" w:hAnsi="Courier New" w:hint="default"/>
+        <w:sz w:val="20"/>
+      </w:rPr>
+    </w:lvl>
+    <w:lvl w:ilvl="2" w:tentative="1">
+      <w:start w:val="1"/>
+      <w:numFmt w:val="bullet"/>
+      <w:lvlText w:val=""/>
+      <w:lvlJc w:val="left"/>
+      <w:pPr>
+        <w:tabs>
+          <w:tab w:val="num" w:pos="2160"/>
+        </w:tabs>
+        <w:ind w:left="2160" w:hanging="360"/>
+      </w:pPr>
+      <w:rPr>
+        <w:rFonts w:ascii="Wingdings" w:hAnsi="Wingdings" w:hint="default"/>
+        <w:sz w:val="20"/>
+      </w:rPr>
+    </w:lvl>
+    <w:lvl w:ilvl="3" w:tentative="1">
+      <w:start w:val="1"/>
+      <w:numFmt w:val="bullet"/>
+      <w:lvlText w:val=""/>
+      <w:lvlJc w:val="left"/>
+      <w:pPr>
+        <w:tabs>
+          <w:tab w:val="num" w:pos="2880"/>
+        </w:tabs>
+        <w:ind w:left="2880" w:hanging="360"/>
+      </w:pPr>
+      <w:rPr>
+        <w:rFonts w:ascii="Wingdings" w:hAnsi="Wingdings" w:hint="default"/>
+        <w:sz w:val="20"/>
+      </w:rPr>
+    </w:lvl>
+    <w:lvl w:ilvl="4" w:tentative="1">
+      <w:start w:val="1"/>
+      <w:numFmt w:val="bullet"/>
+      <w:lvlText w:val=""/>
+      <w:lvlJc w:val="left"/>
+      <w:pPr>
+        <w:tabs>
+          <w:tab w:val="num" w:pos="3600"/>
+        </w:tabs>
+        <w:ind w:left="3600" w:hanging="360"/>
+      </w:pPr>
+      <w:rPr>
+        <w:rFonts w:ascii="Wingdings" w:hAnsi="Wingdings" w:hint="default"/>
+        <w:sz w:val="20"/>
+      </w:rPr>
+    </w:lvl>
+    <w:lvl w:ilvl="5" w:tentative="1">
+      <w:start w:val="1"/>
+      <w:numFmt w:val="bullet"/>
+      <w:lvlText w:val=""/>
+      <w:lvlJc w:val="left"/>
+      <w:pPr>
+        <w:tabs>
+          <w:tab w:val="num" w:pos="4320"/>
+        </w:tabs>
+        <w:ind w:left="4320" w:hanging="360"/>
+      </w:pPr>
+      <w:rPr>
+        <w:rFonts w:ascii="Wingdings" w:hAnsi="Wingdings" w:hint="default"/>
+        <w:sz w:val="20"/>
+      </w:rPr>
+    </w:lvl>
+    <w:lvl w:ilvl="6" w:tentative="1">
+      <w:start w:val="1"/>
+      <w:numFmt w:val="bullet"/>
+      <w:lvlText w:val=""/>
+      <w:lvlJc w:val="left"/>
+      <w:pPr>
+        <w:tabs>
+          <w:tab w:val="num" w:pos="5040"/>
+        </w:tabs>
+        <w:ind w:left="5040" w:hanging="360"/>
+      </w:pPr>
+      <w:rPr>
+        <w:rFonts w:ascii="Wingdings" w:hAnsi="Wingdings" w:hint="default"/>
+        <w:sz w:val="20"/>
+      </w:rPr>
+    </w:lvl>
+    <w:lvl w:ilvl="7" w:tentative="1">
+      <w:start w:val="1"/>
+      <w:numFmt w:val="bullet"/>
+      <w:lvlText w:val=""/>
+      <w:lvlJc w:val="left"/>
+      <w:pPr>
+        <w:tabs>
+          <w:tab w:val="num" w:pos="5760"/>
+        </w:tabs>
+        <w:ind w:left="5760" w:hanging="360"/>
+      </w:pPr>
+      <w:rPr>
+        <w:rFonts w:ascii="Wingdings" w:hAnsi="Wingdings" w:hint="default"/>
+        <w:sz w:val="20"/>
+      </w:rPr>
+    </w:lvl>
+    <w:lvl w:ilvl="8" w:tentative="1">
+      <w:start w:val="1"/>
+      <w:numFmt w:val="bullet"/>
+      <w:lvlText w:val=""/>
+      <w:lvlJc w:val="left"/>
+      <w:pPr>
+        <w:tabs>
+          <w:tab w:val="num" w:pos="6480"/>
+        </w:tabs>
+        <w:ind w:left="6480" w:hanging="360"/>
+      </w:pPr>
+      <w:rPr>
+        <w:rFonts w:ascii="Wingdings" w:hAnsi="Wingdings" w:hint="default"/>
+        <w:sz w:val="20"/>
+      </w:rPr>
+    </w:lvl>
+  </w:abstractNum>
+  <w:abstractNum w:abstractNumId="1" w15:restartNumberingAfterBreak="0">
+    <w:nsid w:val="0D633CCA"/>
+    <w:multiLevelType w:val="multilevel"/>
+    <w:tmpl w:val="8C46CEA8"/>
+    <w:lvl w:ilvl="0">
+      <w:start w:val="1"/>
+      <w:numFmt w:val="bullet"/>
+      <w:lvlText w:val=""/>
+      <w:lvlJc w:val="left"/>
+      <w:pPr>
+        <w:tabs>
+          <w:tab w:val="num" w:pos="720"/>
+        </w:tabs>
+        <w:ind w:left="720" w:hanging="360"/>
+      </w:pPr>
+      <w:rPr>
+        <w:rFonts w:ascii="Symbol" w:hAnsi="Symbol" w:hint="default"/>
+        <w:sz w:val="20"/>
+      </w:rPr>
+    </w:lvl>
+    <w:lvl w:ilvl="1" w:tentative="1">
+      <w:start w:val="1"/>
+      <w:numFmt w:val="bullet"/>
+      <w:lvlText w:val="o"/>
+      <w:lvlJc w:val="left"/>
+      <w:pPr>
+        <w:tabs>
+          <w:tab w:val="num" w:pos="1440"/>
+        </w:tabs>
+        <w:ind w:left="1440" w:hanging="360"/>
+      </w:pPr>
+      <w:rPr>
+        <w:rFonts w:ascii="Courier New" w:hAnsi="Courier New" w:hint="default"/>
+        <w:sz w:val="20"/>
+      </w:rPr>
+    </w:lvl>
+    <w:lvl w:ilvl="2" w:tentative="1">
+      <w:start w:val="1"/>
+      <w:numFmt w:val="bullet"/>
+      <w:lvlText w:val=""/>
+      <w:lvlJc w:val="left"/>
+      <w:pPr>
+        <w:tabs>
+          <w:tab w:val="num" w:pos="2160"/>
+        </w:tabs>
+        <w:ind w:left="2160" w:hanging="360"/>
+      </w:pPr>
+      <w:rPr>
+        <w:rFonts w:ascii="Wingdings" w:hAnsi="Wingdings" w:hint="default"/>
+        <w:sz w:val="20"/>
+      </w:rPr>
+    </w:lvl>
+    <w:lvl w:ilvl="3" w:tentative="1">
+      <w:start w:val="1"/>
+      <w:numFmt w:val="bullet"/>
+      <w:lvlText w:val=""/>
+      <w:lvlJc w:val="left"/>
+      <w:pPr>
+        <w:tabs>
+          <w:tab w:val="num" w:pos="2880"/>
+        </w:tabs>
+        <w:ind w:left="2880" w:hanging="360"/>
+      </w:pPr>
+      <w:rPr>
+        <w:rFonts w:ascii="Wingdings" w:hAnsi="Wingdings" w:hint="default"/>
+        <w:sz w:val="20"/>
+      </w:rPr>
+    </w:lvl>
+    <w:lvl w:ilvl="4" w:tentative="1">
+      <w:start w:val="1"/>
+      <w:numFmt w:val="bullet"/>
+      <w:lvlText w:val=""/>
+      <w:lvlJc w:val="left"/>
+      <w:pPr>
+        <w:tabs>
+          <w:tab w:val="num" w:pos="3600"/>
+        </w:tabs>
+        <w:ind w:left="3600" w:hanging="360"/>
+      </w:pPr>
+      <w:rPr>
+        <w:rFonts w:ascii="Wingdings" w:hAnsi="Wingdings" w:hint="default"/>
+        <w:sz w:val="20"/>
+      </w:rPr>
+    </w:lvl>
+    <w:lvl w:ilvl="5" w:tentative="1">
+      <w:start w:val="1"/>
+      <w:numFmt w:val="bullet"/>
+      <w:lvlText w:val=""/>
+      <w:lvlJc w:val="left"/>
+      <w:pPr>
+        <w:tabs>
+          <w:tab w:val="num" w:pos="4320"/>
+        </w:tabs>
+        <w:ind w:left="4320" w:hanging="360"/>
+      </w:pPr>
+      <w:rPr>
+        <w:rFonts w:ascii="Wingdings" w:hAnsi="Wingdings" w:hint="default"/>
+        <w:sz w:val="20"/>
+      </w:rPr>
+    </w:lvl>
+    <w:lvl w:ilvl="6" w:tentative="1">
+      <w:start w:val="1"/>
+      <w:numFmt w:val="bullet"/>
+      <w:lvlText w:val=""/>
+      <w:lvlJc w:val="left"/>
+      <w:pPr>
+        <w:tabs>
+          <w:tab w:val="num" w:pos="5040"/>
+        </w:tabs>
+        <w:ind w:left="5040" w:hanging="360"/>
+      </w:pPr>
+      <w:rPr>
+        <w:rFonts w:ascii="Wingdings" w:hAnsi="Wingdings" w:hint="default"/>
+        <w:sz w:val="20"/>
+      </w:rPr>
+    </w:lvl>
+    <w:lvl w:ilvl="7" w:tentative="1">
+      <w:start w:val="1"/>
+      <w:numFmt w:val="bullet"/>
+      <w:lvlText w:val=""/>
+      <w:lvlJc w:val="left"/>
+      <w:pPr>
+        <w:tabs>
+          <w:tab w:val="num" w:pos="5760"/>
+        </w:tabs>
+        <w:ind w:left="5760" w:hanging="360"/>
+      </w:pPr>
+      <w:rPr>
+        <w:rFonts w:ascii="Wingdings" w:hAnsi="Wingdings" w:hint="default"/>
+        <w:sz w:val="20"/>
+      </w:rPr>
+    </w:lvl>
+    <w:lvl w:ilvl="8" w:tentative="1">
+      <w:start w:val="1"/>
+      <w:numFmt w:val="bullet"/>
+      <w:lvlText w:val=""/>
+      <w:lvlJc w:val="left"/>
+      <w:pPr>
+        <w:tabs>
+          <w:tab w:val="num" w:pos="6480"/>
+        </w:tabs>
+        <w:ind w:left="6480" w:hanging="360"/>
+      </w:pPr>
+      <w:rPr>
+        <w:rFonts w:ascii="Wingdings" w:hAnsi="Wingdings" w:hint="default"/>
+        <w:sz w:val="20"/>
+      </w:rPr>
+    </w:lvl>
+  </w:abstractNum>
+  <w:abstractNum w:abstractNumId="2" w15:restartNumberingAfterBreak="0">
     <w:nsid w:val="0ED3676A"/>
     <w:multiLevelType w:val="multilevel"/>
     <w:tmpl w:val="0FCE9DE2"/>
@@ -190,7 +977,567 @@
       </w:rPr>
     </w:lvl>
   </w:abstractNum>
-  <w:abstractNum w:abstractNumId="1" w15:restartNumberingAfterBreak="0">
+  <w:abstractNum w:abstractNumId="3" w15:restartNumberingAfterBreak="0">
+    <w:nsid w:val="232336B8"/>
+    <w:multiLevelType w:val="multilevel"/>
+    <w:tmpl w:val="BED0D336"/>
+    <w:lvl w:ilvl="0">
+      <w:start w:val="1"/>
+      <w:numFmt w:val="bullet"/>
+      <w:lvlText w:val=""/>
+      <w:lvlJc w:val="left"/>
+      <w:pPr>
+        <w:tabs>
+          <w:tab w:val="num" w:pos="720"/>
+        </w:tabs>
+        <w:ind w:left="720" w:hanging="360"/>
+      </w:pPr>
+      <w:rPr>
+        <w:rFonts w:ascii="Symbol" w:hAnsi="Symbol" w:hint="default"/>
+        <w:sz w:val="20"/>
+      </w:rPr>
+    </w:lvl>
+    <w:lvl w:ilvl="1" w:tentative="1">
+      <w:start w:val="1"/>
+      <w:numFmt w:val="bullet"/>
+      <w:lvlText w:val="o"/>
+      <w:lvlJc w:val="left"/>
+      <w:pPr>
+        <w:tabs>
+          <w:tab w:val="num" w:pos="1440"/>
+        </w:tabs>
+        <w:ind w:left="1440" w:hanging="360"/>
+      </w:pPr>
+      <w:rPr>
+        <w:rFonts w:ascii="Courier New" w:hAnsi="Courier New" w:hint="default"/>
+        <w:sz w:val="20"/>
+      </w:rPr>
+    </w:lvl>
+    <w:lvl w:ilvl="2" w:tentative="1">
+      <w:start w:val="1"/>
+      <w:numFmt w:val="bullet"/>
+      <w:lvlText w:val=""/>
+      <w:lvlJc w:val="left"/>
+      <w:pPr>
+        <w:tabs>
+          <w:tab w:val="num" w:pos="2160"/>
+        </w:tabs>
+        <w:ind w:left="2160" w:hanging="360"/>
+      </w:pPr>
+      <w:rPr>
+        <w:rFonts w:ascii="Wingdings" w:hAnsi="Wingdings" w:hint="default"/>
+        <w:sz w:val="20"/>
+      </w:rPr>
+    </w:lvl>
+    <w:lvl w:ilvl="3" w:tentative="1">
+      <w:start w:val="1"/>
+      <w:numFmt w:val="bullet"/>
+      <w:lvlText w:val=""/>
+      <w:lvlJc w:val="left"/>
+      <w:pPr>
+        <w:tabs>
+          <w:tab w:val="num" w:pos="2880"/>
+        </w:tabs>
+        <w:ind w:left="2880" w:hanging="360"/>
+      </w:pPr>
+      <w:rPr>
+        <w:rFonts w:ascii="Wingdings" w:hAnsi="Wingdings" w:hint="default"/>
+        <w:sz w:val="20"/>
+      </w:rPr>
+    </w:lvl>
+    <w:lvl w:ilvl="4" w:tentative="1">
+      <w:start w:val="1"/>
+      <w:numFmt w:val="bullet"/>
+      <w:lvlText w:val=""/>
+      <w:lvlJc w:val="left"/>
+      <w:pPr>
+        <w:tabs>
+          <w:tab w:val="num" w:pos="3600"/>
+        </w:tabs>
+        <w:ind w:left="3600" w:hanging="360"/>
+      </w:pPr>
+      <w:rPr>
+        <w:rFonts w:ascii="Wingdings" w:hAnsi="Wingdings" w:hint="default"/>
+        <w:sz w:val="20"/>
+      </w:rPr>
+    </w:lvl>
+    <w:lvl w:ilvl="5" w:tentative="1">
+      <w:start w:val="1"/>
+      <w:numFmt w:val="bullet"/>
+      <w:lvlText w:val=""/>
+      <w:lvlJc w:val="left"/>
+      <w:pPr>
+        <w:tabs>
+          <w:tab w:val="num" w:pos="4320"/>
+        </w:tabs>
+        <w:ind w:left="4320" w:hanging="360"/>
+      </w:pPr>
+      <w:rPr>
+        <w:rFonts w:ascii="Wingdings" w:hAnsi="Wingdings" w:hint="default"/>
+        <w:sz w:val="20"/>
+      </w:rPr>
+    </w:lvl>
+    <w:lvl w:ilvl="6" w:tentative="1">
+      <w:start w:val="1"/>
+      <w:numFmt w:val="bullet"/>
+      <w:lvlText w:val=""/>
+      <w:lvlJc w:val="left"/>
+      <w:pPr>
+        <w:tabs>
+          <w:tab w:val="num" w:pos="5040"/>
+        </w:tabs>
+        <w:ind w:left="5040" w:hanging="360"/>
+      </w:pPr>
+      <w:rPr>
+        <w:rFonts w:ascii="Wingdings" w:hAnsi="Wingdings" w:hint="default"/>
+        <w:sz w:val="20"/>
+      </w:rPr>
+    </w:lvl>
+    <w:lvl w:ilvl="7" w:tentative="1">
+      <w:start w:val="1"/>
+      <w:numFmt w:val="bullet"/>
+      <w:lvlText w:val=""/>
+      <w:lvlJc w:val="left"/>
+      <w:pPr>
+        <w:tabs>
+          <w:tab w:val="num" w:pos="5760"/>
+        </w:tabs>
+        <w:ind w:left="5760" w:hanging="360"/>
+      </w:pPr>
+      <w:rPr>
+        <w:rFonts w:ascii="Wingdings" w:hAnsi="Wingdings" w:hint="default"/>
+        <w:sz w:val="20"/>
+      </w:rPr>
+    </w:lvl>
+    <w:lvl w:ilvl="8" w:tentative="1">
+      <w:start w:val="1"/>
+      <w:numFmt w:val="bullet"/>
+      <w:lvlText w:val=""/>
+      <w:lvlJc w:val="left"/>
+      <w:pPr>
+        <w:tabs>
+          <w:tab w:val="num" w:pos="6480"/>
+        </w:tabs>
+        <w:ind w:left="6480" w:hanging="360"/>
+      </w:pPr>
+      <w:rPr>
+        <w:rFonts w:ascii="Wingdings" w:hAnsi="Wingdings" w:hint="default"/>
+        <w:sz w:val="20"/>
+      </w:rPr>
+    </w:lvl>
+  </w:abstractNum>
+  <w:abstractNum w:abstractNumId="4" w15:restartNumberingAfterBreak="0">
+    <w:nsid w:val="38815AB8"/>
+    <w:multiLevelType w:val="multilevel"/>
+    <w:tmpl w:val="327C2C18"/>
+    <w:lvl w:ilvl="0">
+      <w:start w:val="1"/>
+      <w:numFmt w:val="bullet"/>
+      <w:lvlText w:val=""/>
+      <w:lvlJc w:val="left"/>
+      <w:pPr>
+        <w:tabs>
+          <w:tab w:val="num" w:pos="720"/>
+        </w:tabs>
+        <w:ind w:left="720" w:hanging="360"/>
+      </w:pPr>
+      <w:rPr>
+        <w:rFonts w:ascii="Symbol" w:hAnsi="Symbol" w:hint="default"/>
+        <w:sz w:val="20"/>
+      </w:rPr>
+    </w:lvl>
+    <w:lvl w:ilvl="1" w:tentative="1">
+      <w:start w:val="1"/>
+      <w:numFmt w:val="bullet"/>
+      <w:lvlText w:val="o"/>
+      <w:lvlJc w:val="left"/>
+      <w:pPr>
+        <w:tabs>
+          <w:tab w:val="num" w:pos="1440"/>
+        </w:tabs>
+        <w:ind w:left="1440" w:hanging="360"/>
+      </w:pPr>
+      <w:rPr>
+        <w:rFonts w:ascii="Courier New" w:hAnsi="Courier New" w:hint="default"/>
+        <w:sz w:val="20"/>
+      </w:rPr>
+    </w:lvl>
+    <w:lvl w:ilvl="2" w:tentative="1">
+      <w:start w:val="1"/>
+      <w:numFmt w:val="bullet"/>
+      <w:lvlText w:val=""/>
+      <w:lvlJc w:val="left"/>
+      <w:pPr>
+        <w:tabs>
+          <w:tab w:val="num" w:pos="2160"/>
+        </w:tabs>
+        <w:ind w:left="2160" w:hanging="360"/>
+      </w:pPr>
+      <w:rPr>
+        <w:rFonts w:ascii="Wingdings" w:hAnsi="Wingdings" w:hint="default"/>
+        <w:sz w:val="20"/>
+      </w:rPr>
+    </w:lvl>
+    <w:lvl w:ilvl="3" w:tentative="1">
+      <w:start w:val="1"/>
+      <w:numFmt w:val="bullet"/>
+      <w:lvlText w:val=""/>
+      <w:lvlJc w:val="left"/>
+      <w:pPr>
+        <w:tabs>
+          <w:tab w:val="num" w:pos="2880"/>
+        </w:tabs>
+        <w:ind w:left="2880" w:hanging="360"/>
+      </w:pPr>
+      <w:rPr>
+        <w:rFonts w:ascii="Wingdings" w:hAnsi="Wingdings" w:hint="default"/>
+        <w:sz w:val="20"/>
+      </w:rPr>
+    </w:lvl>
+    <w:lvl w:ilvl="4" w:tentative="1">
+      <w:start w:val="1"/>
+      <w:numFmt w:val="bullet"/>
+      <w:lvlText w:val=""/>
+      <w:lvlJc w:val="left"/>
+      <w:pPr>
+        <w:tabs>
+          <w:tab w:val="num" w:pos="3600"/>
+        </w:tabs>
+        <w:ind w:left="3600" w:hanging="360"/>
+      </w:pPr>
+      <w:rPr>
+        <w:rFonts w:ascii="Wingdings" w:hAnsi="Wingdings" w:hint="default"/>
+        <w:sz w:val="20"/>
+      </w:rPr>
+    </w:lvl>
+    <w:lvl w:ilvl="5" w:tentative="1">
+      <w:start w:val="1"/>
+      <w:numFmt w:val="bullet"/>
+      <w:lvlText w:val=""/>
+      <w:lvlJc w:val="left"/>
+      <w:pPr>
+        <w:tabs>
+          <w:tab w:val="num" w:pos="4320"/>
+        </w:tabs>
+        <w:ind w:left="4320" w:hanging="360"/>
+      </w:pPr>
+      <w:rPr>
+        <w:rFonts w:ascii="Wingdings" w:hAnsi="Wingdings" w:hint="default"/>
+        <w:sz w:val="20"/>
+      </w:rPr>
+    </w:lvl>
+    <w:lvl w:ilvl="6" w:tentative="1">
+      <w:start w:val="1"/>
+      <w:numFmt w:val="bullet"/>
+      <w:lvlText w:val=""/>
+      <w:lvlJc w:val="left"/>
+      <w:pPr>
+        <w:tabs>
+          <w:tab w:val="num" w:pos="5040"/>
+        </w:tabs>
+        <w:ind w:left="5040" w:hanging="360"/>
+      </w:pPr>
+      <w:rPr>
+        <w:rFonts w:ascii="Wingdings" w:hAnsi="Wingdings" w:hint="default"/>
+        <w:sz w:val="20"/>
+      </w:rPr>
+    </w:lvl>
+    <w:lvl w:ilvl="7" w:tentative="1">
+      <w:start w:val="1"/>
+      <w:numFmt w:val="bullet"/>
+      <w:lvlText w:val=""/>
+      <w:lvlJc w:val="left"/>
+      <w:pPr>
+        <w:tabs>
+          <w:tab w:val="num" w:pos="5760"/>
+        </w:tabs>
+        <w:ind w:left="5760" w:hanging="360"/>
+      </w:pPr>
+      <w:rPr>
+        <w:rFonts w:ascii="Wingdings" w:hAnsi="Wingdings" w:hint="default"/>
+        <w:sz w:val="20"/>
+      </w:rPr>
+    </w:lvl>
+    <w:lvl w:ilvl="8" w:tentative="1">
+      <w:start w:val="1"/>
+      <w:numFmt w:val="bullet"/>
+      <w:lvlText w:val=""/>
+      <w:lvlJc w:val="left"/>
+      <w:pPr>
+        <w:tabs>
+          <w:tab w:val="num" w:pos="6480"/>
+        </w:tabs>
+        <w:ind w:left="6480" w:hanging="360"/>
+      </w:pPr>
+      <w:rPr>
+        <w:rFonts w:ascii="Wingdings" w:hAnsi="Wingdings" w:hint="default"/>
+        <w:sz w:val="20"/>
+      </w:rPr>
+    </w:lvl>
+  </w:abstractNum>
+  <w:abstractNum w:abstractNumId="5" w15:restartNumberingAfterBreak="0">
+    <w:nsid w:val="3ADF3BDD"/>
+    <w:multiLevelType w:val="multilevel"/>
+    <w:tmpl w:val="8BC8FD3C"/>
+    <w:lvl w:ilvl="0">
+      <w:start w:val="1"/>
+      <w:numFmt w:val="bullet"/>
+      <w:lvlText w:val=""/>
+      <w:lvlJc w:val="left"/>
+      <w:pPr>
+        <w:tabs>
+          <w:tab w:val="num" w:pos="720"/>
+        </w:tabs>
+        <w:ind w:left="720" w:hanging="360"/>
+      </w:pPr>
+      <w:rPr>
+        <w:rFonts w:ascii="Symbol" w:hAnsi="Symbol" w:hint="default"/>
+        <w:sz w:val="20"/>
+      </w:rPr>
+    </w:lvl>
+    <w:lvl w:ilvl="1" w:tentative="1">
+      <w:start w:val="1"/>
+      <w:numFmt w:val="bullet"/>
+      <w:lvlText w:val="o"/>
+      <w:lvlJc w:val="left"/>
+      <w:pPr>
+        <w:tabs>
+          <w:tab w:val="num" w:pos="1440"/>
+        </w:tabs>
+        <w:ind w:left="1440" w:hanging="360"/>
+      </w:pPr>
+      <w:rPr>
+        <w:rFonts w:ascii="Courier New" w:hAnsi="Courier New" w:hint="default"/>
+        <w:sz w:val="20"/>
+      </w:rPr>
+    </w:lvl>
+    <w:lvl w:ilvl="2" w:tentative="1">
+      <w:start w:val="1"/>
+      <w:numFmt w:val="bullet"/>
+      <w:lvlText w:val=""/>
+      <w:lvlJc w:val="left"/>
+      <w:pPr>
+        <w:tabs>
+          <w:tab w:val="num" w:pos="2160"/>
+        </w:tabs>
+        <w:ind w:left="2160" w:hanging="360"/>
+      </w:pPr>
+      <w:rPr>
+        <w:rFonts w:ascii="Wingdings" w:hAnsi="Wingdings" w:hint="default"/>
+        <w:sz w:val="20"/>
+      </w:rPr>
+    </w:lvl>
+    <w:lvl w:ilvl="3" w:tentative="1">
+      <w:start w:val="1"/>
+      <w:numFmt w:val="bullet"/>
+      <w:lvlText w:val=""/>
+      <w:lvlJc w:val="left"/>
+      <w:pPr>
+        <w:tabs>
+          <w:tab w:val="num" w:pos="2880"/>
+        </w:tabs>
+        <w:ind w:left="2880" w:hanging="360"/>
+      </w:pPr>
+      <w:rPr>
+        <w:rFonts w:ascii="Wingdings" w:hAnsi="Wingdings" w:hint="default"/>
+        <w:sz w:val="20"/>
+      </w:rPr>
+    </w:lvl>
+    <w:lvl w:ilvl="4" w:tentative="1">
+      <w:start w:val="1"/>
+      <w:numFmt w:val="bullet"/>
+      <w:lvlText w:val=""/>
+      <w:lvlJc w:val="left"/>
+      <w:pPr>
+        <w:tabs>
+          <w:tab w:val="num" w:pos="3600"/>
+        </w:tabs>
+        <w:ind w:left="3600" w:hanging="360"/>
+      </w:pPr>
+      <w:rPr>
+        <w:rFonts w:ascii="Wingdings" w:hAnsi="Wingdings" w:hint="default"/>
+        <w:sz w:val="20"/>
+      </w:rPr>
+    </w:lvl>
+    <w:lvl w:ilvl="5" w:tentative="1">
+      <w:start w:val="1"/>
+      <w:numFmt w:val="bullet"/>
+      <w:lvlText w:val=""/>
+      <w:lvlJc w:val="left"/>
+      <w:pPr>
+        <w:tabs>
+          <w:tab w:val="num" w:pos="4320"/>
+        </w:tabs>
+        <w:ind w:left="4320" w:hanging="360"/>
+      </w:pPr>
+      <w:rPr>
+        <w:rFonts w:ascii="Wingdings" w:hAnsi="Wingdings" w:hint="default"/>
+        <w:sz w:val="20"/>
+      </w:rPr>
+    </w:lvl>
+    <w:lvl w:ilvl="6" w:tentative="1">
+      <w:start w:val="1"/>
+      <w:numFmt w:val="bullet"/>
+      <w:lvlText w:val=""/>
+      <w:lvlJc w:val="left"/>
+      <w:pPr>
+        <w:tabs>
+          <w:tab w:val="num" w:pos="5040"/>
+        </w:tabs>
+        <w:ind w:left="5040" w:hanging="360"/>
+      </w:pPr>
+      <w:rPr>
+        <w:rFonts w:ascii="Wingdings" w:hAnsi="Wingdings" w:hint="default"/>
+        <w:sz w:val="20"/>
+      </w:rPr>
+    </w:lvl>
+    <w:lvl w:ilvl="7" w:tentative="1">
+      <w:start w:val="1"/>
+      <w:numFmt w:val="bullet"/>
+      <w:lvlText w:val=""/>
+      <w:lvlJc w:val="left"/>
+      <w:pPr>
+        <w:tabs>
+          <w:tab w:val="num" w:pos="5760"/>
+        </w:tabs>
+        <w:ind w:left="5760" w:hanging="360"/>
+      </w:pPr>
+      <w:rPr>
+        <w:rFonts w:ascii="Wingdings" w:hAnsi="Wingdings" w:hint="default"/>
+        <w:sz w:val="20"/>
+      </w:rPr>
+    </w:lvl>
+    <w:lvl w:ilvl="8" w:tentative="1">
+      <w:start w:val="1"/>
+      <w:numFmt w:val="bullet"/>
+      <w:lvlText w:val=""/>
+      <w:lvlJc w:val="left"/>
+      <w:pPr>
+        <w:tabs>
+          <w:tab w:val="num" w:pos="6480"/>
+        </w:tabs>
+        <w:ind w:left="6480" w:hanging="360"/>
+      </w:pPr>
+      <w:rPr>
+        <w:rFonts w:ascii="Wingdings" w:hAnsi="Wingdings" w:hint="default"/>
+        <w:sz w:val="20"/>
+      </w:rPr>
+    </w:lvl>
+  </w:abstractNum>
+  <w:abstractNum w:abstractNumId="6" w15:restartNumberingAfterBreak="0">
+    <w:nsid w:val="4DAA33D3"/>
+    <w:multiLevelType w:val="hybridMultilevel"/>
+    <w:tmpl w:val="C504C69E"/>
+    <w:lvl w:ilvl="0" w:tplc="04090001">
+      <w:start w:val="1"/>
+      <w:numFmt w:val="bullet"/>
+      <w:lvlText w:val=""/>
+      <w:lvlJc w:val="left"/>
+      <w:pPr>
+        <w:ind w:left="720" w:hanging="360"/>
+      </w:pPr>
+      <w:rPr>
+        <w:rFonts w:ascii="Symbol" w:hAnsi="Symbol" w:hint="default"/>
+      </w:rPr>
+    </w:lvl>
+    <w:lvl w:ilvl="1" w:tplc="04090003" w:tentative="1">
+      <w:start w:val="1"/>
+      <w:numFmt w:val="bullet"/>
+      <w:lvlText w:val="o"/>
+      <w:lvlJc w:val="left"/>
+      <w:pPr>
+        <w:ind w:left="1440" w:hanging="360"/>
+      </w:pPr>
+      <w:rPr>
+        <w:rFonts w:ascii="Courier New" w:hAnsi="Courier New" w:cs="Courier New" w:hint="default"/>
+      </w:rPr>
+    </w:lvl>
+    <w:lvl w:ilvl="2" w:tplc="04090005" w:tentative="1">
+      <w:start w:val="1"/>
+      <w:numFmt w:val="bullet"/>
+      <w:lvlText w:val=""/>
+      <w:lvlJc w:val="left"/>
+      <w:pPr>
+        <w:ind w:left="2160" w:hanging="360"/>
+      </w:pPr>
+      <w:rPr>
+        <w:rFonts w:ascii="Wingdings" w:hAnsi="Wingdings" w:hint="default"/>
+      </w:rPr>
+    </w:lvl>
+    <w:lvl w:ilvl="3" w:tplc="04090001" w:tentative="1">
+      <w:start w:val="1"/>
+      <w:numFmt w:val="bullet"/>
+      <w:lvlText w:val=""/>
+      <w:lvlJc w:val="left"/>
+      <w:pPr>
+        <w:ind w:left="2880" w:hanging="360"/>
+      </w:pPr>
+      <w:rPr>
+        <w:rFonts w:ascii="Symbol" w:hAnsi="Symbol" w:hint="default"/>
+      </w:rPr>
+    </w:lvl>
+    <w:lvl w:ilvl="4" w:tplc="04090003" w:tentative="1">
+      <w:start w:val="1"/>
+      <w:numFmt w:val="bullet"/>
+      <w:lvlText w:val="o"/>
+      <w:lvlJc w:val="left"/>
+      <w:pPr>
+        <w:ind w:left="3600" w:hanging="360"/>
+      </w:pPr>
+      <w:rPr>
+        <w:rFonts w:ascii="Courier New" w:hAnsi="Courier New" w:cs="Courier New" w:hint="default"/>
+      </w:rPr>
+    </w:lvl>
+    <w:lvl w:ilvl="5" w:tplc="04090005" w:tentative="1">
+      <w:start w:val="1"/>
+      <w:numFmt w:val="bullet"/>
+      <w:lvlText w:val=""/>
+      <w:lvlJc w:val="left"/>
+      <w:pPr>
+        <w:ind w:left="4320" w:hanging="360"/>
+      </w:pPr>
+      <w:rPr>
+        <w:rFonts w:ascii="Wingdings" w:hAnsi="Wingdings" w:hint="default"/>
+      </w:rPr>
+    </w:lvl>
+    <w:lvl w:ilvl="6" w:tplc="04090001" w:tentative="1">
+      <w:start w:val="1"/>
+      <w:numFmt w:val="bullet"/>
+      <w:lvlText w:val=""/>
+      <w:lvlJc w:val="left"/>
+      <w:pPr>
+        <w:ind w:left="5040" w:hanging="360"/>
+      </w:pPr>
+      <w:rPr>
+        <w:rFonts w:ascii="Symbol" w:hAnsi="Symbol" w:hint="default"/>
+      </w:rPr>
+    </w:lvl>
+    <w:lvl w:ilvl="7" w:tplc="04090003" w:tentative="1">
+      <w:start w:val="1"/>
+      <w:numFmt w:val="bullet"/>
+      <w:lvlText w:val="o"/>
+      <w:lvlJc w:val="left"/>
+      <w:pPr>
+        <w:ind w:left="5760" w:hanging="360"/>
+      </w:pPr>
+      <w:rPr>
+        <w:rFonts w:ascii="Courier New" w:hAnsi="Courier New" w:cs="Courier New" w:hint="default"/>
+      </w:rPr>
+    </w:lvl>
+    <w:lvl w:ilvl="8" w:tplc="04090005" w:tentative="1">
+      <w:start w:val="1"/>
+      <w:numFmt w:val="bullet"/>
+      <w:lvlText w:val=""/>
+      <w:lvlJc w:val="left"/>
+      <w:pPr>
+        <w:ind w:left="6480" w:hanging="360"/>
+      </w:pPr>
+      <w:rPr>
+        <w:rFonts w:ascii="Wingdings" w:hAnsi="Wingdings" w:hint="default"/>
+      </w:rPr>
+    </w:lvl>
+  </w:abstractNum>
+  <w:abstractNum w:abstractNumId="7" w15:restartNumberingAfterBreak="0">
     <w:nsid w:val="6FE023D8"/>
     <w:multiLevelType w:val="hybridMultilevel"/>
     <w:tmpl w:val="9EE41E8C"/>
@@ -304,10 +1651,28 @@
     </w:lvl>
   </w:abstractNum>
   <w:num w:numId="1" w16cid:durableId="716510677">
+    <w:abstractNumId w:val="2"/>
+  </w:num>
+  <w:num w:numId="2" w16cid:durableId="2029790169">
+    <w:abstractNumId w:val="7"/>
+  </w:num>
+  <w:num w:numId="3" w16cid:durableId="2091388937">
     <w:abstractNumId w:val="0"/>
   </w:num>
-  <w:num w:numId="2" w16cid:durableId="2029790169">
+  <w:num w:numId="4" w16cid:durableId="1681466919">
+    <w:abstractNumId w:val="6"/>
+  </w:num>
+  <w:num w:numId="5" w16cid:durableId="1295670614">
     <w:abstractNumId w:val="1"/>
+  </w:num>
+  <w:num w:numId="6" w16cid:durableId="930620302">
+    <w:abstractNumId w:val="5"/>
+  </w:num>
+  <w:num w:numId="7" w16cid:durableId="651564308">
+    <w:abstractNumId w:val="3"/>
+  </w:num>
+  <w:num w:numId="8" w16cid:durableId="62028178">
+    <w:abstractNumId w:val="4"/>
   </w:num>
 </w:numbering>
 </file>
@@ -915,6 +2280,7 @@
   <w:style w:type="character" w:default="1" w:styleId="DefaultParagraphFont">
     <w:name w:val="Default Paragraph Font"/>
     <w:uiPriority w:val="1"/>
+    <w:semiHidden/>
     <w:unhideWhenUsed/>
   </w:style>
   <w:style w:type="table" w:default="1" w:styleId="TableNormal">

</xml_diff>